<commit_message>
documents updated - SPRINT 3 NOT DONE - Sample dir made
</commit_message>
<xml_diff>
--- a/sprint 2.docx
+++ b/sprint 2.docx
@@ -266,6 +266,70 @@
           <w:rtl w:val="0"/>
         </w:rPr>
         <w:t xml:space="preserve">Coding the assignments that will be graded (we will be writing a good assignment, and 2-3 bad assignments to be graded by our program)</w:t>
+      </w:r>
+    </w:p>
+    <w:p>
+      <w:pPr>
+        <w:widowControl w:val="0"/>
+        <w:numPr>
+          <w:ilvl w:val="1"/>
+          <w:numId w:val="4"/>
+        </w:numPr>
+        <w:ind w:left="1440" w:hanging="360"/>
+      </w:pPr>
+      <w:r>
+        <w:rPr>
+          <w:rtl w:val="0"/>
+        </w:rPr>
+        <w:t xml:space="preserve">Lab 4: David &amp; Tyler</w:t>
+      </w:r>
+    </w:p>
+    <w:p>
+      <w:pPr>
+        <w:widowControl w:val="0"/>
+        <w:numPr>
+          <w:ilvl w:val="1"/>
+          <w:numId w:val="4"/>
+        </w:numPr>
+        <w:ind w:left="1440" w:hanging="360"/>
+      </w:pPr>
+      <w:r>
+        <w:rPr>
+          <w:rtl w:val="0"/>
+        </w:rPr>
+        <w:t xml:space="preserve">Lab 5: Data visualization (might be replacing this) Bryce</w:t>
+      </w:r>
+    </w:p>
+    <w:p>
+      <w:pPr>
+        <w:widowControl w:val="0"/>
+        <w:numPr>
+          <w:ilvl w:val="1"/>
+          <w:numId w:val="4"/>
+        </w:numPr>
+        <w:ind w:left="1440" w:hanging="360"/>
+      </w:pPr>
+      <w:r>
+        <w:rPr>
+          <w:rtl w:val="0"/>
+        </w:rPr>
+        <w:t xml:space="preserve">Lab 6: John &amp; Shane</w:t>
+      </w:r>
+    </w:p>
+    <w:p>
+      <w:pPr>
+        <w:widowControl w:val="0"/>
+        <w:numPr>
+          <w:ilvl w:val="1"/>
+          <w:numId w:val="4"/>
+        </w:numPr>
+        <w:ind w:left="1440" w:hanging="360"/>
+      </w:pPr>
+      <w:r>
+        <w:rPr>
+          <w:rtl w:val="0"/>
+        </w:rPr>
+        <w:t xml:space="preserve">Lab 7: Nolan &amp; Zach </w:t>
       </w:r>
       <w:r>
         <w:rPr>

</xml_diff>